<commit_message>
uploaded the research document
</commit_message>
<xml_diff>
--- a/docs/analasys/research_document.docx
+++ b/docs/analasys/research_document.docx
@@ -47,10 +47,7 @@
         <w:t xml:space="preserve"> Vanwege mijn vooropleiding heb ik al een voorkeur opgebouwd voor verschillende richtingen en ik denk dat de topics </w:t>
       </w:r>
       <w:r>
-        <w:t>Media, Software en Infrastructure</w:t>
-      </w:r>
-      <w:r>
-        <w:t xml:space="preserve"> </w:t>
+        <w:t xml:space="preserve">Media, Software en Infrastructure </w:t>
       </w:r>
       <w:r>
         <w:t>mij het meeste aan zullen spreken</w:t>
@@ -111,6 +108,7 @@
           <w:iCs/>
         </w:rPr>
       </w:pPr>
+      <w:proofErr w:type="spellStart"/>
       <w:r>
         <w:rPr>
           <w:b/>
@@ -118,14 +116,110 @@
           <w:i/>
           <w:iCs/>
         </w:rPr>
-        <w:t xml:space="preserve">Note to self: </w:t>
+        <w:t>Note</w:t>
+      </w:r>
+      <w:proofErr w:type="spellEnd"/>
+      <w:r>
+        <w:rPr>
+          <w:b/>
+          <w:bCs/>
+          <w:i/>
+          <w:iCs/>
+        </w:rPr>
+        <w:t xml:space="preserve"> </w:t>
+      </w:r>
+      <w:proofErr w:type="spellStart"/>
+      <w:r>
+        <w:rPr>
+          <w:b/>
+          <w:bCs/>
+          <w:i/>
+          <w:iCs/>
+        </w:rPr>
+        <w:t>to</w:t>
+      </w:r>
+      <w:proofErr w:type="spellEnd"/>
+      <w:r>
+        <w:rPr>
+          <w:b/>
+          <w:bCs/>
+          <w:i/>
+          <w:iCs/>
+        </w:rPr>
+        <w:t xml:space="preserve"> </w:t>
+      </w:r>
+      <w:proofErr w:type="spellStart"/>
+      <w:r>
+        <w:rPr>
+          <w:b/>
+          <w:bCs/>
+          <w:i/>
+          <w:iCs/>
+        </w:rPr>
+        <w:t>self</w:t>
+      </w:r>
+      <w:proofErr w:type="spellEnd"/>
+      <w:r>
+        <w:rPr>
+          <w:b/>
+          <w:bCs/>
+          <w:i/>
+          <w:iCs/>
+        </w:rPr>
+        <w:t xml:space="preserve">: </w:t>
       </w:r>
       <w:r>
         <w:rPr>
           <w:i/>
           <w:iCs/>
         </w:rPr>
-        <w:t>Meer plaatjes en minder tekst, even kort laten zien wat ik heb gedaan. Bijvoorbeeld: ik heb 3 snake games gespeeld *insert plaatjes hier*. Wat me hieraan opviel was het volgende etc. Dit heb ik verwerkt opdeze manier *insert plaatjes hier*. Mijn conclusies zijn als volgt geworden.</w:t>
+        <w:t>Meer plaatjes en minder tekst, even kort laten zien wat ik heb gedaan. Bijvoorbeeld: ik heb 3 snake games gespeeld *</w:t>
+      </w:r>
+      <w:proofErr w:type="spellStart"/>
+      <w:r>
+        <w:rPr>
+          <w:i/>
+          <w:iCs/>
+        </w:rPr>
+        <w:t>insert</w:t>
+      </w:r>
+      <w:proofErr w:type="spellEnd"/>
+      <w:r>
+        <w:rPr>
+          <w:i/>
+          <w:iCs/>
+        </w:rPr>
+        <w:t xml:space="preserve"> plaatjes hier*. Wat me hieraan opviel was het volgende etc. Dit heb ik verwerkt op</w:t>
+      </w:r>
+      <w:r>
+        <w:rPr>
+          <w:i/>
+          <w:iCs/>
+        </w:rPr>
+        <w:t xml:space="preserve"> </w:t>
+      </w:r>
+      <w:r>
+        <w:rPr>
+          <w:i/>
+          <w:iCs/>
+        </w:rPr>
+        <w:t>deze manier *</w:t>
+      </w:r>
+      <w:proofErr w:type="spellStart"/>
+      <w:r>
+        <w:rPr>
+          <w:i/>
+          <w:iCs/>
+        </w:rPr>
+        <w:t>insert</w:t>
+      </w:r>
+      <w:proofErr w:type="spellEnd"/>
+      <w:r>
+        <w:rPr>
+          <w:i/>
+          <w:iCs/>
+        </w:rPr>
+        <w:t xml:space="preserve"> plaatjes hier*. Mijn conclusies zijn als volgt geworden.</w:t>
       </w:r>
     </w:p>
     <w:p/>
@@ -191,32 +285,144 @@
       </w:r>
     </w:p>
     <w:p>
-      <w:pPr>
-        <w:jc w:val="left"/>
-      </w:pPr>
+      <w:r>
+        <w:rPr>
+          <w:noProof/>
+        </w:rPr>
+        <w:drawing>
+          <wp:anchor distT="0" distB="0" distL="114300" distR="114300" simplePos="0" relativeHeight="251659264" behindDoc="1" locked="0" layoutInCell="1" allowOverlap="1" wp14:anchorId="402609A6" wp14:editId="28533AB6">
+            <wp:simplePos x="0" y="0"/>
+            <wp:positionH relativeFrom="column">
+              <wp:posOffset>3352800</wp:posOffset>
+            </wp:positionH>
+            <wp:positionV relativeFrom="paragraph">
+              <wp:posOffset>-2540</wp:posOffset>
+            </wp:positionV>
+            <wp:extent cx="2369820" cy="2345690"/>
+            <wp:effectExtent l="0" t="0" r="0" b="0"/>
+            <wp:wrapTight wrapText="bothSides">
+              <wp:wrapPolygon edited="0">
+                <wp:start x="0" y="0"/>
+                <wp:lineTo x="0" y="21401"/>
+                <wp:lineTo x="21357" y="21401"/>
+                <wp:lineTo x="21357" y="0"/>
+                <wp:lineTo x="0" y="0"/>
+              </wp:wrapPolygon>
+            </wp:wrapTight>
+            <wp:docPr id="863369180" name="Picture 1"/>
+            <wp:cNvGraphicFramePr>
+              <a:graphicFrameLocks xmlns:a="http://schemas.openxmlformats.org/drawingml/2006/main" noChangeAspect="1"/>
+            </wp:cNvGraphicFramePr>
+            <a:graphic xmlns:a="http://schemas.openxmlformats.org/drawingml/2006/main">
+              <a:graphicData uri="http://schemas.openxmlformats.org/drawingml/2006/picture">
+                <pic:pic xmlns:pic="http://schemas.openxmlformats.org/drawingml/2006/picture">
+                  <pic:nvPicPr>
+                    <pic:cNvPr id="0" name="Picture 2"/>
+                    <pic:cNvPicPr>
+                      <a:picLocks noChangeAspect="1" noChangeArrowheads="1"/>
+                    </pic:cNvPicPr>
+                  </pic:nvPicPr>
+                  <pic:blipFill rotWithShape="1">
+                    <a:blip r:embed="rId6" cstate="print">
+                      <a:extLst>
+                        <a:ext uri="{28A0092B-C50C-407E-A947-70E740481C1C}">
+                          <a14:useLocalDpi xmlns:a14="http://schemas.microsoft.com/office/drawing/2010/main" val="0"/>
+                        </a:ext>
+                      </a:extLst>
+                    </a:blip>
+                    <a:srcRect t="985"/>
+                    <a:stretch>
+                      <a:fillRect/>
+                    </a:stretch>
+                  </pic:blipFill>
+                  <pic:spPr bwMode="auto">
+                    <a:xfrm>
+                      <a:off x="0" y="0"/>
+                      <a:ext cx="2369820" cy="2345690"/>
+                    </a:xfrm>
+                    <a:prstGeom prst="rect">
+                      <a:avLst/>
+                    </a:prstGeom>
+                    <a:noFill/>
+                    <a:ln>
+                      <a:noFill/>
+                    </a:ln>
+                    <a:extLst>
+                      <a:ext uri="{53640926-AAD7-44D8-BBD7-CCE9431645EC}">
+                        <a14:shadowObscured xmlns:a14="http://schemas.microsoft.com/office/drawing/2010/main"/>
+                      </a:ext>
+                    </a:extLst>
+                  </pic:spPr>
+                </pic:pic>
+              </a:graphicData>
+            </a:graphic>
+            <wp14:sizeRelH relativeFrom="margin">
+              <wp14:pctWidth>0</wp14:pctWidth>
+            </wp14:sizeRelH>
+            <wp14:sizeRelV relativeFrom="margin">
+              <wp14:pctHeight>0</wp14:pctHeight>
+            </wp14:sizeRelV>
+          </wp:anchor>
+        </w:drawing>
+      </w:r>
       <w:r>
         <w:t>Om wat meer inspiratie op te doen ben ik ook andere snake spellen gaan spelen</w:t>
       </w:r>
       <w:r>
-        <w:t>. Zo heb ik google snake geprobeerd</w:t>
-      </w:r>
-      <w:r>
-        <w:t>:</w:t>
-      </w:r>
-      <w:r>
-        <w:t xml:space="preserve"> </w:t>
-      </w:r>
-      <w:hyperlink r:id="rId5" w:history="1">
+        <w:t xml:space="preserve">. Zo heb ik </w:t>
+      </w:r>
+      <w:hyperlink r:id="rId7" w:history="1">
         <w:r>
           <w:rPr>
             <w:rStyle w:val="Hyperlink"/>
           </w:rPr>
-          <w:t>https://www.google.com/search?q=google+snake&amp;oq=google+snake&amp;gs_lcrp=EgZjaHJvbWUyDwgAEEUYORiDARixAxiABDIHCAEQABiABDIHCAIQABiABDIHCAMQABiABDIHCAQQABiABDIHCAUQABiABDIHCAYQABiABDIHCAcQABiABDIHCAgQABiABDIHCAkQABiABNIBCDE2NTdqMGo3qAIHsAIB8QW4lYm8bA8lmA&amp;sourceid=chrome&amp;ie=UTF-8</w:t>
+          <w:t>google snake</w:t>
         </w:r>
       </w:hyperlink>
       <w:r>
+        <w:t xml:space="preserve"> </w:t>
+      </w:r>
+      <w:r>
+        <w:t>geprobeerd</w:t>
+      </w:r>
+      <w:r>
         <w:t>.</w:t>
       </w:r>
+    </w:p>
+    <w:p>
+      <w:pPr>
+        <w:jc w:val="left"/>
+      </w:pPr>
+    </w:p>
+    <w:p>
+      <w:pPr>
+        <w:jc w:val="left"/>
+      </w:pPr>
+    </w:p>
+    <w:p>
+      <w:pPr>
+        <w:jc w:val="left"/>
+      </w:pPr>
+    </w:p>
+    <w:p>
+      <w:pPr>
+        <w:jc w:val="left"/>
+      </w:pPr>
+    </w:p>
+    <w:p>
+      <w:pPr>
+        <w:jc w:val="left"/>
+      </w:pPr>
+    </w:p>
+    <w:p>
+      <w:pPr>
+        <w:jc w:val="left"/>
+      </w:pPr>
+    </w:p>
+    <w:p>
+      <w:pPr>
+        <w:jc w:val="left"/>
+      </w:pPr>
     </w:p>
     <w:p>
       <w:r>
@@ -233,6 +439,9 @@
         <w:t>s.</w:t>
       </w:r>
       <w:r>
+        <w:rPr>
+          <w:noProof/>
+        </w:rPr>
         <w:drawing>
           <wp:anchor distT="0" distB="0" distL="114300" distR="114300" simplePos="0" relativeHeight="251658240" behindDoc="1" locked="0" layoutInCell="1" allowOverlap="1" wp14:anchorId="25C7788A" wp14:editId="104C5190">
             <wp:simplePos x="0" y="0"/>
@@ -265,7 +474,7 @@
                     <pic:cNvPicPr/>
                   </pic:nvPicPr>
                   <pic:blipFill rotWithShape="1">
-                    <a:blip r:embed="rId6" cstate="print">
+                    <a:blip r:embed="rId8" cstate="print">
                       <a:extLst>
                         <a:ext uri="{28A0092B-C50C-407E-A947-70E740481C1C}">
                           <a14:useLocalDpi xmlns:a14="http://schemas.microsoft.com/office/drawing/2010/main" val="0"/>
@@ -314,9 +523,26 @@
       <w:pPr>
         <w:jc w:val="left"/>
       </w:pPr>
-      <w:r>
-        <w:br w:type="page"/>
-      </w:r>
+    </w:p>
+    <w:p>
+      <w:pPr>
+        <w:jc w:val="left"/>
+      </w:pPr>
+    </w:p>
+    <w:p>
+      <w:pPr>
+        <w:jc w:val="left"/>
+      </w:pPr>
+    </w:p>
+    <w:p>
+      <w:pPr>
+        <w:jc w:val="left"/>
+      </w:pPr>
+    </w:p>
+    <w:p>
+      <w:pPr>
+        <w:jc w:val="left"/>
+      </w:pPr>
     </w:p>
     <w:p>
       <w:pPr>
@@ -330,7 +556,6 @@
           <w:b/>
           <w:bCs/>
         </w:rPr>
-        <w:lastRenderedPageBreak/>
         <w:t>MoSCoW analyse</w:t>
       </w:r>
     </w:p>
@@ -449,13 +674,7 @@
         <w:jc w:val="left"/>
       </w:pPr>
       <w:r>
-        <w:t>Op het moment dat je de rand van het speelbord raakt kom je aan de andere kant</w:t>
-      </w:r>
-      <w:r>
-        <w:t xml:space="preserve"> </w:t>
-      </w:r>
-      <w:r>
-        <w:t>terug.</w:t>
+        <w:t>Op het moment dat je de rand van het speelbord raakt kom je aan de andere kant terug.</w:t>
       </w:r>
     </w:p>
     <w:p>
@@ -567,6 +786,452 @@
           <w:lang w:val="en-GB"/>
         </w:rPr>
       </w:pPr>
+      <w:r>
+        <w:rPr>
+          <w:lang w:val="en-GB"/>
+        </w:rPr>
+        <w:br w:type="page"/>
+      </w:r>
+    </w:p>
+    <w:p>
+      <w:pPr>
+        <w:pStyle w:val="Heading3"/>
+      </w:pPr>
+      <w:r>
+        <w:lastRenderedPageBreak/>
+        <w:t>Advies fase</w:t>
+      </w:r>
+    </w:p>
+    <w:p>
+      <w:r>
+        <w:t>Nu dat ik de eisen van mijn game heb vastgesteld ga ik een voorstel maken over hoe de game er uit moet gaan komen te zien</w:t>
+      </w:r>
+      <w:r>
+        <w:t>. Hiervoor ben ik begonnen met een wireframe:</w:t>
+      </w:r>
+    </w:p>
+    <w:p>
+      <w:r>
+        <w:rPr>
+          <w:noProof/>
+        </w:rPr>
+        <w:drawing>
+          <wp:inline distT="0" distB="0" distL="0" distR="0" wp14:anchorId="5F9AD14D" wp14:editId="2082F717">
+            <wp:extent cx="5722620" cy="3169920"/>
+            <wp:effectExtent l="0" t="0" r="0" b="0"/>
+            <wp:docPr id="982464257" name="Picture 2"/>
+            <wp:cNvGraphicFramePr>
+              <a:graphicFrameLocks xmlns:a="http://schemas.openxmlformats.org/drawingml/2006/main" noChangeAspect="1"/>
+            </wp:cNvGraphicFramePr>
+            <a:graphic xmlns:a="http://schemas.openxmlformats.org/drawingml/2006/main">
+              <a:graphicData uri="http://schemas.openxmlformats.org/drawingml/2006/picture">
+                <pic:pic xmlns:pic="http://schemas.openxmlformats.org/drawingml/2006/picture">
+                  <pic:nvPicPr>
+                    <pic:cNvPr id="0" name="Picture 2"/>
+                    <pic:cNvPicPr>
+                      <a:picLocks noChangeAspect="1" noChangeArrowheads="1"/>
+                    </pic:cNvPicPr>
+                  </pic:nvPicPr>
+                  <pic:blipFill>
+                    <a:blip r:embed="rId9" cstate="print">
+                      <a:extLst>
+                        <a:ext uri="{28A0092B-C50C-407E-A947-70E740481C1C}">
+                          <a14:useLocalDpi xmlns:a14="http://schemas.microsoft.com/office/drawing/2010/main" val="0"/>
+                        </a:ext>
+                      </a:extLst>
+                    </a:blip>
+                    <a:srcRect/>
+                    <a:stretch>
+                      <a:fillRect/>
+                    </a:stretch>
+                  </pic:blipFill>
+                  <pic:spPr bwMode="auto">
+                    <a:xfrm>
+                      <a:off x="0" y="0"/>
+                      <a:ext cx="5722620" cy="3169920"/>
+                    </a:xfrm>
+                    <a:prstGeom prst="rect">
+                      <a:avLst/>
+                    </a:prstGeom>
+                    <a:noFill/>
+                    <a:ln>
+                      <a:noFill/>
+                    </a:ln>
+                  </pic:spPr>
+                </pic:pic>
+              </a:graphicData>
+            </a:graphic>
+          </wp:inline>
+        </w:drawing>
+      </w:r>
+    </w:p>
+    <w:p>
+      <w:r>
+        <w:t>Daarna ben ik doorgegaan met het maken van een HiFi design:</w:t>
+      </w:r>
+    </w:p>
+    <w:p>
+      <w:r>
+        <w:rPr>
+          <w:noProof/>
+        </w:rPr>
+        <w:drawing>
+          <wp:inline distT="0" distB="0" distL="0" distR="0" wp14:anchorId="50C04E0C" wp14:editId="727DC673">
+            <wp:extent cx="5722620" cy="3169920"/>
+            <wp:effectExtent l="0" t="0" r="0" b="0"/>
+            <wp:docPr id="650998424" name="Picture 3"/>
+            <wp:cNvGraphicFramePr>
+              <a:graphicFrameLocks xmlns:a="http://schemas.openxmlformats.org/drawingml/2006/main" noChangeAspect="1"/>
+            </wp:cNvGraphicFramePr>
+            <a:graphic xmlns:a="http://schemas.openxmlformats.org/drawingml/2006/main">
+              <a:graphicData uri="http://schemas.openxmlformats.org/drawingml/2006/picture">
+                <pic:pic xmlns:pic="http://schemas.openxmlformats.org/drawingml/2006/picture">
+                  <pic:nvPicPr>
+                    <pic:cNvPr id="0" name="Picture 3"/>
+                    <pic:cNvPicPr>
+                      <a:picLocks noChangeAspect="1" noChangeArrowheads="1"/>
+                    </pic:cNvPicPr>
+                  </pic:nvPicPr>
+                  <pic:blipFill>
+                    <a:blip r:embed="rId10" cstate="print">
+                      <a:extLst>
+                        <a:ext uri="{28A0092B-C50C-407E-A947-70E740481C1C}">
+                          <a14:useLocalDpi xmlns:a14="http://schemas.microsoft.com/office/drawing/2010/main" val="0"/>
+                        </a:ext>
+                      </a:extLst>
+                    </a:blip>
+                    <a:srcRect/>
+                    <a:stretch>
+                      <a:fillRect/>
+                    </a:stretch>
+                  </pic:blipFill>
+                  <pic:spPr bwMode="auto">
+                    <a:xfrm>
+                      <a:off x="0" y="0"/>
+                      <a:ext cx="5722620" cy="3169920"/>
+                    </a:xfrm>
+                    <a:prstGeom prst="rect">
+                      <a:avLst/>
+                    </a:prstGeom>
+                    <a:noFill/>
+                    <a:ln>
+                      <a:noFill/>
+                    </a:ln>
+                  </pic:spPr>
+                </pic:pic>
+              </a:graphicData>
+            </a:graphic>
+          </wp:inline>
+        </w:drawing>
+      </w:r>
+    </w:p>
+    <w:p/>
+    <w:p/>
+    <w:p/>
+    <w:p/>
+    <w:p>
+      <w:r>
+        <w:rPr>
+          <w:noProof/>
+        </w:rPr>
+        <w:lastRenderedPageBreak/>
+        <w:drawing>
+          <wp:anchor distT="0" distB="0" distL="114300" distR="114300" simplePos="0" relativeHeight="251660288" behindDoc="0" locked="0" layoutInCell="1" allowOverlap="1" wp14:anchorId="7EC1C950" wp14:editId="758BAA01">
+            <wp:simplePos x="0" y="0"/>
+            <wp:positionH relativeFrom="column">
+              <wp:posOffset>3360420</wp:posOffset>
+            </wp:positionH>
+            <wp:positionV relativeFrom="paragraph">
+              <wp:posOffset>7620</wp:posOffset>
+            </wp:positionV>
+            <wp:extent cx="2354580" cy="2844800"/>
+            <wp:effectExtent l="0" t="0" r="7620" b="0"/>
+            <wp:wrapThrough wrapText="bothSides">
+              <wp:wrapPolygon edited="0">
+                <wp:start x="0" y="0"/>
+                <wp:lineTo x="0" y="21407"/>
+                <wp:lineTo x="21495" y="21407"/>
+                <wp:lineTo x="21495" y="0"/>
+                <wp:lineTo x="0" y="0"/>
+              </wp:wrapPolygon>
+            </wp:wrapThrough>
+            <wp:docPr id="1555075751" name="Picture 4" descr="A diagram of a game&#10;&#10;AI-generated content may be incorrect."/>
+            <wp:cNvGraphicFramePr>
+              <a:graphicFrameLocks xmlns:a="http://schemas.openxmlformats.org/drawingml/2006/main" noChangeAspect="1"/>
+            </wp:cNvGraphicFramePr>
+            <a:graphic xmlns:a="http://schemas.openxmlformats.org/drawingml/2006/main">
+              <a:graphicData uri="http://schemas.openxmlformats.org/drawingml/2006/picture">
+                <pic:pic xmlns:pic="http://schemas.openxmlformats.org/drawingml/2006/picture">
+                  <pic:nvPicPr>
+                    <pic:cNvPr id="1555075751" name="Picture 4" descr="A diagram of a game&#10;&#10;AI-generated content may be incorrect."/>
+                    <pic:cNvPicPr>
+                      <a:picLocks noChangeAspect="1" noChangeArrowheads="1"/>
+                    </pic:cNvPicPr>
+                  </pic:nvPicPr>
+                  <pic:blipFill>
+                    <a:blip r:embed="rId11" cstate="print">
+                      <a:extLst>
+                        <a:ext uri="{28A0092B-C50C-407E-A947-70E740481C1C}">
+                          <a14:useLocalDpi xmlns:a14="http://schemas.microsoft.com/office/drawing/2010/main" val="0"/>
+                        </a:ext>
+                      </a:extLst>
+                    </a:blip>
+                    <a:srcRect/>
+                    <a:stretch>
+                      <a:fillRect/>
+                    </a:stretch>
+                  </pic:blipFill>
+                  <pic:spPr bwMode="auto">
+                    <a:xfrm>
+                      <a:off x="0" y="0"/>
+                      <a:ext cx="2354580" cy="2844800"/>
+                    </a:xfrm>
+                    <a:prstGeom prst="rect">
+                      <a:avLst/>
+                    </a:prstGeom>
+                    <a:noFill/>
+                    <a:ln>
+                      <a:noFill/>
+                    </a:ln>
+                  </pic:spPr>
+                </pic:pic>
+              </a:graphicData>
+            </a:graphic>
+            <wp14:sizeRelH relativeFrom="margin">
+              <wp14:pctWidth>0</wp14:pctWidth>
+            </wp14:sizeRelH>
+            <wp14:sizeRelV relativeFrom="margin">
+              <wp14:pctHeight>0</wp14:pctHeight>
+            </wp14:sizeRelV>
+          </wp:anchor>
+        </w:drawing>
+      </w:r>
+      <w:r>
+        <w:t>Nu dat ik weet hoe de game er uit gaat komen te zien wil ik ook inzicht in hoe de gebruiker de gameloop gaat doorlopen. Hiervoor heb ik een flowchart gemaakt:</w:t>
+      </w:r>
+    </w:p>
+    <w:p/>
+    <w:p/>
+    <w:p/>
+    <w:p/>
+    <w:p/>
+    <w:p/>
+    <w:p/>
+    <w:p/>
+    <w:p>
+      <w:r>
+        <w:drawing>
+          <wp:anchor distT="0" distB="0" distL="114300" distR="114300" simplePos="0" relativeHeight="251661312" behindDoc="0" locked="0" layoutInCell="1" allowOverlap="1" wp14:anchorId="44209123" wp14:editId="3F7FAE5B">
+            <wp:simplePos x="0" y="0"/>
+            <wp:positionH relativeFrom="column">
+              <wp:posOffset>3224121</wp:posOffset>
+            </wp:positionH>
+            <wp:positionV relativeFrom="paragraph">
+              <wp:posOffset>184785</wp:posOffset>
+            </wp:positionV>
+            <wp:extent cx="2491740" cy="1394307"/>
+            <wp:effectExtent l="0" t="0" r="3810" b="0"/>
+            <wp:wrapThrough wrapText="bothSides">
+              <wp:wrapPolygon edited="0">
+                <wp:start x="0" y="0"/>
+                <wp:lineTo x="0" y="21256"/>
+                <wp:lineTo x="21468" y="21256"/>
+                <wp:lineTo x="21468" y="0"/>
+                <wp:lineTo x="0" y="0"/>
+              </wp:wrapPolygon>
+            </wp:wrapThrough>
+            <wp:docPr id="639992928" name="Picture 1"/>
+            <wp:cNvGraphicFramePr>
+              <a:graphicFrameLocks xmlns:a="http://schemas.openxmlformats.org/drawingml/2006/main" noChangeAspect="1"/>
+            </wp:cNvGraphicFramePr>
+            <a:graphic xmlns:a="http://schemas.openxmlformats.org/drawingml/2006/main">
+              <a:graphicData uri="http://schemas.openxmlformats.org/drawingml/2006/picture">
+                <pic:pic xmlns:pic="http://schemas.openxmlformats.org/drawingml/2006/picture">
+                  <pic:nvPicPr>
+                    <pic:cNvPr id="639992928" name="Picture 1"/>
+                    <pic:cNvPicPr/>
+                  </pic:nvPicPr>
+                  <pic:blipFill>
+                    <a:blip r:embed="rId12" cstate="print">
+                      <a:extLst>
+                        <a:ext uri="{28A0092B-C50C-407E-A947-70E740481C1C}">
+                          <a14:useLocalDpi xmlns:a14="http://schemas.microsoft.com/office/drawing/2010/main" val="0"/>
+                        </a:ext>
+                      </a:extLst>
+                    </a:blip>
+                    <a:stretch>
+                      <a:fillRect/>
+                    </a:stretch>
+                  </pic:blipFill>
+                  <pic:spPr>
+                    <a:xfrm>
+                      <a:off x="0" y="0"/>
+                      <a:ext cx="2491740" cy="1394307"/>
+                    </a:xfrm>
+                    <a:prstGeom prst="rect">
+                      <a:avLst/>
+                    </a:prstGeom>
+                  </pic:spPr>
+                </pic:pic>
+              </a:graphicData>
+            </a:graphic>
+          </wp:anchor>
+        </w:drawing>
+      </w:r>
+    </w:p>
+    <w:p>
+      <w:r>
+        <w:t>Tot slot heb ik een database diagram gemaakt</w:t>
+      </w:r>
+      <w:r>
+        <w:t xml:space="preserve"> om de structuur van de database al uitgedacht te hebben.</w:t>
+      </w:r>
+    </w:p>
+    <w:p>
+      <w:pPr>
+        <w:jc w:val="left"/>
+      </w:pPr>
+      <w:r>
+        <w:br w:type="page"/>
+      </w:r>
+    </w:p>
+    <w:p>
+      <w:pPr>
+        <w:pStyle w:val="Heading3"/>
+      </w:pPr>
+      <w:r>
+        <w:lastRenderedPageBreak/>
+        <w:t>Realisatie fase</w:t>
+      </w:r>
+    </w:p>
+    <w:p>
+      <w:r>
+        <w:t xml:space="preserve">Nu dat ik heb nagedacht over hoe de </w:t>
+      </w:r>
+      <w:r>
+        <w:t xml:space="preserve">game </w:t>
+      </w:r>
+      <w:r>
+        <w:t>eruit moet komen te zien en hoe de data opgeslagen moet gaan worden kan ik gaan beginnen met het uitwerken van de game.</w:t>
+      </w:r>
+      <w:r>
+        <w:t xml:space="preserve"> </w:t>
+      </w:r>
+      <w:r>
+        <w:t xml:space="preserve">De broncode is terug te vinden in </w:t>
+      </w:r>
+      <w:hyperlink r:id="rId13" w:history="1">
+        <w:r>
+          <w:rPr>
+            <w:rStyle w:val="Hyperlink"/>
+          </w:rPr>
+          <w:t>g</w:t>
+        </w:r>
+        <w:r>
+          <w:rPr>
+            <w:rStyle w:val="Hyperlink"/>
+          </w:rPr>
+          <w:t>i</w:t>
+        </w:r>
+        <w:r>
+          <w:rPr>
+            <w:rStyle w:val="Hyperlink"/>
+          </w:rPr>
+          <w:t>thub</w:t>
+        </w:r>
+      </w:hyperlink>
+      <w:r>
+        <w:t>.</w:t>
+      </w:r>
+      <w:r>
+        <w:t xml:space="preserve"> Het resultaat hiervan ziet er zo uit:</w:t>
+      </w:r>
+    </w:p>
+    <w:p>
+      <w:r>
+        <w:drawing>
+          <wp:inline distT="0" distB="0" distL="0" distR="0" wp14:anchorId="0BF0486F" wp14:editId="70C13CC1">
+            <wp:extent cx="5731510" cy="2713355"/>
+            <wp:effectExtent l="0" t="0" r="2540" b="0"/>
+            <wp:docPr id="1639319013" name="Picture 1"/>
+            <wp:cNvGraphicFramePr>
+              <a:graphicFrameLocks xmlns:a="http://schemas.openxmlformats.org/drawingml/2006/main" noChangeAspect="1"/>
+            </wp:cNvGraphicFramePr>
+            <a:graphic xmlns:a="http://schemas.openxmlformats.org/drawingml/2006/main">
+              <a:graphicData uri="http://schemas.openxmlformats.org/drawingml/2006/picture">
+                <pic:pic xmlns:pic="http://schemas.openxmlformats.org/drawingml/2006/picture">
+                  <pic:nvPicPr>
+                    <pic:cNvPr id="1639319013" name=""/>
+                    <pic:cNvPicPr/>
+                  </pic:nvPicPr>
+                  <pic:blipFill>
+                    <a:blip r:embed="rId14"/>
+                    <a:stretch>
+                      <a:fillRect/>
+                    </a:stretch>
+                  </pic:blipFill>
+                  <pic:spPr>
+                    <a:xfrm>
+                      <a:off x="0" y="0"/>
+                      <a:ext cx="5731510" cy="2713355"/>
+                    </a:xfrm>
+                    <a:prstGeom prst="rect">
+                      <a:avLst/>
+                    </a:prstGeom>
+                  </pic:spPr>
+                </pic:pic>
+              </a:graphicData>
+            </a:graphic>
+          </wp:inline>
+        </w:drawing>
+      </w:r>
+    </w:p>
+    <w:p>
+      <w:r>
+        <w:t>Daarnaast heb ik een gebruikers handleiding geschreven</w:t>
+      </w:r>
+      <w:r>
+        <w:t>.</w:t>
+      </w:r>
+      <w:r>
+        <w:t xml:space="preserve"> Deze is terug te vinden in dit bestand:</w:t>
+      </w:r>
+    </w:p>
+    <w:p>
+      <w:r>
+        <w:t xml:space="preserve"> </w:t>
+      </w:r>
+      <w:bookmarkStart w:id="0" w:name="_MON_1820044711"/>
+      <w:bookmarkEnd w:id="0"/>
+      <w:r>
+        <w:object w:dxaOrig="1520" w:dyaOrig="987" w14:anchorId="365DB60D">
+          <v:shapetype id="_x0000_t75" coordsize="21600,21600" o:spt="75" o:preferrelative="t" path="m@4@5l@4@11@9@11@9@5xe" filled="f" stroked="f">
+            <v:stroke joinstyle="miter"/>
+            <v:formulas>
+              <v:f eqn="if lineDrawn pixelLineWidth 0"/>
+              <v:f eqn="sum @0 1 0"/>
+              <v:f eqn="sum 0 0 @1"/>
+              <v:f eqn="prod @2 1 2"/>
+              <v:f eqn="prod @3 21600 pixelWidth"/>
+              <v:f eqn="prod @3 21600 pixelHeight"/>
+              <v:f eqn="sum @0 0 1"/>
+              <v:f eqn="prod @6 1 2"/>
+              <v:f eqn="prod @7 21600 pixelWidth"/>
+              <v:f eqn="sum @8 21600 0"/>
+              <v:f eqn="prod @7 21600 pixelHeight"/>
+              <v:f eqn="sum @10 21600 0"/>
+            </v:formulas>
+            <v:path o:extrusionok="f" gradientshapeok="t" o:connecttype="rect"/>
+            <o:lock v:ext="edit" aspectratio="t"/>
+          </v:shapetype>
+          <v:shape id="_x0000_i1032" type="#_x0000_t75" style="width:76.2pt;height:49.2pt" o:ole="">
+            <v:imagedata r:id="rId15" o:title=""/>
+          </v:shape>
+          <o:OLEObject Type="Embed" ProgID="Word.Document.12" ShapeID="_x0000_i1032" DrawAspect="Icon" ObjectID="_1820044832" r:id="rId16">
+            <o:FieldCodes>\s</o:FieldCodes>
+          </o:OLEObject>
+        </w:object>
+      </w:r>
     </w:p>
     <w:sectPr>
       <w:pgSz w:w="11906" w:h="16838"/>
@@ -3517,6 +4182,7 @@
   <w:style w:type="character" w:default="1" w:styleId="DefaultParagraphFont">
     <w:name w:val="Default Paragraph Font"/>
     <w:uiPriority w:val="1"/>
+    <w:semiHidden/>
     <w:unhideWhenUsed/>
   </w:style>
   <w:style w:type="table" w:default="1" w:styleId="TableNormal">
@@ -3856,6 +4522,18 @@
       <w:shd w:val="clear" w:color="auto" w:fill="E1DFDD"/>
     </w:rPr>
   </w:style>
+  <w:style w:type="character" w:styleId="FollowedHyperlink">
+    <w:name w:val="FollowedHyperlink"/>
+    <w:basedOn w:val="DefaultParagraphFont"/>
+    <w:uiPriority w:val="99"/>
+    <w:semiHidden/>
+    <w:unhideWhenUsed/>
+    <w:rsid w:val="004C3D72"/>
+    <w:rPr>
+      <w:color w:val="96607D" w:themeColor="followedHyperlink"/>
+      <w:u w:val="single"/>
+    </w:rPr>
+  </w:style>
 </w:styles>
 </file>
 
@@ -4152,4 +4830,16 @@
     </a:ext>
   </a:extLst>
 </a:theme>
+</file>
+
+<file path=customXml/item1.xml><?xml version="1.0" encoding="utf-8"?>
+<b:Sources xmlns:b="http://schemas.openxmlformats.org/officeDocument/2006/bibliography" xmlns="http://schemas.openxmlformats.org/officeDocument/2006/bibliography" SelectedStyle="\APASixthEditionOfficeOnline.xsl" StyleName="APA" Version="6"/>
+</file>
+
+<file path=customXml/itemProps1.xml><?xml version="1.0" encoding="utf-8"?>
+<ds:datastoreItem xmlns:ds="http://schemas.openxmlformats.org/officeDocument/2006/customXml" ds:itemID="{000B5CA9-0488-4492-BDFE-3ABD80A0CA20}">
+  <ds:schemaRefs>
+    <ds:schemaRef ds:uri="http://schemas.openxmlformats.org/officeDocument/2006/bibliography"/>
+  </ds:schemaRefs>
+</ds:datastoreItem>
 </file>
</xml_diff>